<commit_message>
updated table of contents format
</commit_message>
<xml_diff>
--- a/doc/Amplify_CodeCommit_Cypress_Setup.docx
+++ b/doc/Amplify_CodeCommit_Cypress_Setup.docx
@@ -538,6 +538,8 @@
             </w:tabs>
             <w:rPr>
               <w:noProof/>
+              <w:sz w:val="24"/>
+              <w:szCs w:val="20"/>
             </w:rPr>
           </w:pPr>
           <w:r>
@@ -554,6 +556,8 @@
               <w:rPr>
                 <w:rStyle w:val="Hyperlink"/>
                 <w:noProof/>
+                <w:sz w:val="24"/>
+                <w:szCs w:val="20"/>
               </w:rPr>
               <w:t>Setting up Cypress in Local Project Folder</w:t>
             </w:r>
@@ -561,6 +565,8 @@
               <w:rPr>
                 <w:noProof/>
                 <w:webHidden/>
+                <w:sz w:val="24"/>
+                <w:szCs w:val="20"/>
               </w:rPr>
               <w:tab/>
             </w:r>
@@ -568,6 +574,8 @@
               <w:rPr>
                 <w:noProof/>
                 <w:webHidden/>
+                <w:sz w:val="24"/>
+                <w:szCs w:val="20"/>
               </w:rPr>
               <w:fldChar w:fldCharType="begin"/>
             </w:r>
@@ -575,6 +583,8 @@
               <w:rPr>
                 <w:noProof/>
                 <w:webHidden/>
+                <w:sz w:val="24"/>
+                <w:szCs w:val="20"/>
               </w:rPr>
               <w:instrText xml:space="preserve"> PAGEREF _Toc49116672 \h </w:instrText>
             </w:r>
@@ -582,12 +592,16 @@
               <w:rPr>
                 <w:noProof/>
                 <w:webHidden/>
+                <w:sz w:val="24"/>
+                <w:szCs w:val="20"/>
               </w:rPr>
             </w:r>
             <w:r>
               <w:rPr>
                 <w:noProof/>
                 <w:webHidden/>
+                <w:sz w:val="24"/>
+                <w:szCs w:val="20"/>
               </w:rPr>
               <w:fldChar w:fldCharType="separate"/>
             </w:r>
@@ -595,6 +609,8 @@
               <w:rPr>
                 <w:noProof/>
                 <w:webHidden/>
+                <w:sz w:val="24"/>
+                <w:szCs w:val="20"/>
               </w:rPr>
               <w:t>3</w:t>
             </w:r>
@@ -602,6 +618,8 @@
               <w:rPr>
                 <w:noProof/>
                 <w:webHidden/>
+                <w:sz w:val="24"/>
+                <w:szCs w:val="20"/>
               </w:rPr>
               <w:fldChar w:fldCharType="end"/>
             </w:r>
@@ -615,6 +633,8 @@
             </w:tabs>
             <w:rPr>
               <w:noProof/>
+              <w:sz w:val="24"/>
+              <w:szCs w:val="20"/>
             </w:rPr>
           </w:pPr>
           <w:hyperlink w:anchor="_Toc49116673" w:history="1">
@@ -622,6 +642,8 @@
               <w:rPr>
                 <w:rStyle w:val="Hyperlink"/>
                 <w:noProof/>
+                <w:sz w:val="24"/>
+                <w:szCs w:val="20"/>
               </w:rPr>
               <w:t>Downloading and Setting up Cypress</w:t>
             </w:r>
@@ -629,6 +651,8 @@
               <w:rPr>
                 <w:noProof/>
                 <w:webHidden/>
+                <w:sz w:val="24"/>
+                <w:szCs w:val="20"/>
               </w:rPr>
               <w:tab/>
             </w:r>
@@ -636,6 +660,8 @@
               <w:rPr>
                 <w:noProof/>
                 <w:webHidden/>
+                <w:sz w:val="24"/>
+                <w:szCs w:val="20"/>
               </w:rPr>
               <w:fldChar w:fldCharType="begin"/>
             </w:r>
@@ -643,6 +669,8 @@
               <w:rPr>
                 <w:noProof/>
                 <w:webHidden/>
+                <w:sz w:val="24"/>
+                <w:szCs w:val="20"/>
               </w:rPr>
               <w:instrText xml:space="preserve"> PAGEREF _Toc49116673 \h </w:instrText>
             </w:r>
@@ -650,12 +678,16 @@
               <w:rPr>
                 <w:noProof/>
                 <w:webHidden/>
+                <w:sz w:val="24"/>
+                <w:szCs w:val="20"/>
               </w:rPr>
             </w:r>
             <w:r>
               <w:rPr>
                 <w:noProof/>
                 <w:webHidden/>
+                <w:sz w:val="24"/>
+                <w:szCs w:val="20"/>
               </w:rPr>
               <w:fldChar w:fldCharType="separate"/>
             </w:r>
@@ -663,6 +695,8 @@
               <w:rPr>
                 <w:noProof/>
                 <w:webHidden/>
+                <w:sz w:val="24"/>
+                <w:szCs w:val="20"/>
               </w:rPr>
               <w:t>3</w:t>
             </w:r>
@@ -670,6 +704,8 @@
               <w:rPr>
                 <w:noProof/>
                 <w:webHidden/>
+                <w:sz w:val="24"/>
+                <w:szCs w:val="20"/>
               </w:rPr>
               <w:fldChar w:fldCharType="end"/>
             </w:r>
@@ -683,6 +719,8 @@
             </w:tabs>
             <w:rPr>
               <w:noProof/>
+              <w:sz w:val="24"/>
+              <w:szCs w:val="20"/>
             </w:rPr>
           </w:pPr>
           <w:hyperlink w:anchor="_Toc49116674" w:history="1">
@@ -690,6 +728,8 @@
               <w:rPr>
                 <w:rStyle w:val="Hyperlink"/>
                 <w:noProof/>
+                <w:sz w:val="24"/>
+                <w:szCs w:val="20"/>
               </w:rPr>
               <w:t>Writing the first test case</w:t>
             </w:r>
@@ -697,6 +737,8 @@
               <w:rPr>
                 <w:noProof/>
                 <w:webHidden/>
+                <w:sz w:val="24"/>
+                <w:szCs w:val="20"/>
               </w:rPr>
               <w:tab/>
             </w:r>
@@ -704,6 +746,8 @@
               <w:rPr>
                 <w:noProof/>
                 <w:webHidden/>
+                <w:sz w:val="24"/>
+                <w:szCs w:val="20"/>
               </w:rPr>
               <w:fldChar w:fldCharType="begin"/>
             </w:r>
@@ -711,6 +755,8 @@
               <w:rPr>
                 <w:noProof/>
                 <w:webHidden/>
+                <w:sz w:val="24"/>
+                <w:szCs w:val="20"/>
               </w:rPr>
               <w:instrText xml:space="preserve"> PAGEREF _Toc49116674 \h </w:instrText>
             </w:r>
@@ -718,12 +764,16 @@
               <w:rPr>
                 <w:noProof/>
                 <w:webHidden/>
+                <w:sz w:val="24"/>
+                <w:szCs w:val="20"/>
               </w:rPr>
             </w:r>
             <w:r>
               <w:rPr>
                 <w:noProof/>
                 <w:webHidden/>
+                <w:sz w:val="24"/>
+                <w:szCs w:val="20"/>
               </w:rPr>
               <w:fldChar w:fldCharType="separate"/>
             </w:r>
@@ -731,6 +781,8 @@
               <w:rPr>
                 <w:noProof/>
                 <w:webHidden/>
+                <w:sz w:val="24"/>
+                <w:szCs w:val="20"/>
               </w:rPr>
               <w:t>4</w:t>
             </w:r>
@@ -738,6 +790,8 @@
               <w:rPr>
                 <w:noProof/>
                 <w:webHidden/>
+                <w:sz w:val="24"/>
+                <w:szCs w:val="20"/>
               </w:rPr>
               <w:fldChar w:fldCharType="end"/>
             </w:r>
@@ -751,6 +805,8 @@
             </w:tabs>
             <w:rPr>
               <w:noProof/>
+              <w:sz w:val="24"/>
+              <w:szCs w:val="20"/>
             </w:rPr>
           </w:pPr>
           <w:hyperlink w:anchor="_Toc49116675" w:history="1">
@@ -758,6 +814,8 @@
               <w:rPr>
                 <w:rStyle w:val="Hyperlink"/>
                 <w:noProof/>
+                <w:sz w:val="24"/>
+                <w:szCs w:val="20"/>
               </w:rPr>
               <w:t>Running the first test case</w:t>
             </w:r>
@@ -765,6 +823,8 @@
               <w:rPr>
                 <w:noProof/>
                 <w:webHidden/>
+                <w:sz w:val="24"/>
+                <w:szCs w:val="20"/>
               </w:rPr>
               <w:tab/>
             </w:r>
@@ -772,6 +832,8 @@
               <w:rPr>
                 <w:noProof/>
                 <w:webHidden/>
+                <w:sz w:val="24"/>
+                <w:szCs w:val="20"/>
               </w:rPr>
               <w:fldChar w:fldCharType="begin"/>
             </w:r>
@@ -779,6 +841,8 @@
               <w:rPr>
                 <w:noProof/>
                 <w:webHidden/>
+                <w:sz w:val="24"/>
+                <w:szCs w:val="20"/>
               </w:rPr>
               <w:instrText xml:space="preserve"> PAGEREF _Toc49116675 \h </w:instrText>
             </w:r>
@@ -786,12 +850,16 @@
               <w:rPr>
                 <w:noProof/>
                 <w:webHidden/>
+                <w:sz w:val="24"/>
+                <w:szCs w:val="20"/>
               </w:rPr>
             </w:r>
             <w:r>
               <w:rPr>
                 <w:noProof/>
                 <w:webHidden/>
+                <w:sz w:val="24"/>
+                <w:szCs w:val="20"/>
               </w:rPr>
               <w:fldChar w:fldCharType="separate"/>
             </w:r>
@@ -799,6 +867,8 @@
               <w:rPr>
                 <w:noProof/>
                 <w:webHidden/>
+                <w:sz w:val="24"/>
+                <w:szCs w:val="20"/>
               </w:rPr>
               <w:t>5</w:t>
             </w:r>
@@ -806,6 +876,8 @@
               <w:rPr>
                 <w:noProof/>
                 <w:webHidden/>
+                <w:sz w:val="24"/>
+                <w:szCs w:val="20"/>
               </w:rPr>
               <w:fldChar w:fldCharType="end"/>
             </w:r>
@@ -819,6 +891,8 @@
             </w:tabs>
             <w:rPr>
               <w:noProof/>
+              <w:sz w:val="24"/>
+              <w:szCs w:val="20"/>
             </w:rPr>
           </w:pPr>
           <w:hyperlink w:anchor="_Toc49116676" w:history="1">
@@ -826,6 +900,8 @@
               <w:rPr>
                 <w:rStyle w:val="Hyperlink"/>
                 <w:noProof/>
+                <w:sz w:val="24"/>
+                <w:szCs w:val="20"/>
               </w:rPr>
               <w:t>Setting up CodeCommit in AWS</w:t>
             </w:r>
@@ -833,6 +909,8 @@
               <w:rPr>
                 <w:noProof/>
                 <w:webHidden/>
+                <w:sz w:val="24"/>
+                <w:szCs w:val="20"/>
               </w:rPr>
               <w:tab/>
             </w:r>
@@ -840,6 +918,8 @@
               <w:rPr>
                 <w:noProof/>
                 <w:webHidden/>
+                <w:sz w:val="24"/>
+                <w:szCs w:val="20"/>
               </w:rPr>
               <w:fldChar w:fldCharType="begin"/>
             </w:r>
@@ -847,6 +927,8 @@
               <w:rPr>
                 <w:noProof/>
                 <w:webHidden/>
+                <w:sz w:val="24"/>
+                <w:szCs w:val="20"/>
               </w:rPr>
               <w:instrText xml:space="preserve"> PAGEREF _Toc49116676 \h </w:instrText>
             </w:r>
@@ -854,12 +936,16 @@
               <w:rPr>
                 <w:noProof/>
                 <w:webHidden/>
+                <w:sz w:val="24"/>
+                <w:szCs w:val="20"/>
               </w:rPr>
             </w:r>
             <w:r>
               <w:rPr>
                 <w:noProof/>
                 <w:webHidden/>
+                <w:sz w:val="24"/>
+                <w:szCs w:val="20"/>
               </w:rPr>
               <w:fldChar w:fldCharType="separate"/>
             </w:r>
@@ -867,6 +953,8 @@
               <w:rPr>
                 <w:noProof/>
                 <w:webHidden/>
+                <w:sz w:val="24"/>
+                <w:szCs w:val="20"/>
               </w:rPr>
               <w:t>8</w:t>
             </w:r>
@@ -874,6 +962,8 @@
               <w:rPr>
                 <w:noProof/>
                 <w:webHidden/>
+                <w:sz w:val="24"/>
+                <w:szCs w:val="20"/>
               </w:rPr>
               <w:fldChar w:fldCharType="end"/>
             </w:r>
@@ -894,6 +984,8 @@
               <w:rPr>
                 <w:rStyle w:val="Hyperlink"/>
                 <w:noProof/>
+                <w:sz w:val="24"/>
+                <w:szCs w:val="20"/>
               </w:rPr>
               <w:t>Setting up Amplify using CodeCommit</w:t>
             </w:r>
@@ -901,6 +993,8 @@
               <w:rPr>
                 <w:noProof/>
                 <w:webHidden/>
+                <w:sz w:val="24"/>
+                <w:szCs w:val="20"/>
               </w:rPr>
               <w:tab/>
             </w:r>
@@ -908,6 +1002,8 @@
               <w:rPr>
                 <w:noProof/>
                 <w:webHidden/>
+                <w:sz w:val="24"/>
+                <w:szCs w:val="20"/>
               </w:rPr>
               <w:fldChar w:fldCharType="begin"/>
             </w:r>
@@ -915,6 +1011,8 @@
               <w:rPr>
                 <w:noProof/>
                 <w:webHidden/>
+                <w:sz w:val="24"/>
+                <w:szCs w:val="20"/>
               </w:rPr>
               <w:instrText xml:space="preserve"> PAGEREF _Toc49116677 \h </w:instrText>
             </w:r>
@@ -922,12 +1020,16 @@
               <w:rPr>
                 <w:noProof/>
                 <w:webHidden/>
+                <w:sz w:val="24"/>
+                <w:szCs w:val="20"/>
               </w:rPr>
             </w:r>
             <w:r>
               <w:rPr>
                 <w:noProof/>
                 <w:webHidden/>
+                <w:sz w:val="24"/>
+                <w:szCs w:val="20"/>
               </w:rPr>
               <w:fldChar w:fldCharType="separate"/>
             </w:r>
@@ -935,6 +1037,8 @@
               <w:rPr>
                 <w:noProof/>
                 <w:webHidden/>
+                <w:sz w:val="24"/>
+                <w:szCs w:val="20"/>
               </w:rPr>
               <w:t>14</w:t>
             </w:r>
@@ -942,10 +1046,14 @@
               <w:rPr>
                 <w:noProof/>
                 <w:webHidden/>
+                <w:sz w:val="24"/>
+                <w:szCs w:val="20"/>
               </w:rPr>
               <w:fldChar w:fldCharType="end"/>
             </w:r>
           </w:hyperlink>
+          <w:bookmarkStart w:id="0" w:name="_GoBack"/>
+          <w:bookmarkEnd w:id="0"/>
         </w:p>
         <w:p>
           <w:r>
@@ -968,7 +1076,7 @@
       <w:pPr>
         <w:pStyle w:val="Heading1"/>
       </w:pPr>
-      <w:bookmarkStart w:id="0" w:name="_Toc49116672"/>
+      <w:bookmarkStart w:id="1" w:name="_Toc49116672"/>
       <w:r>
         <w:lastRenderedPageBreak/>
         <w:t xml:space="preserve">Setting up </w:t>
@@ -976,17 +1084,17 @@
       <w:r>
         <w:t>Cypress in Local Project Folder</w:t>
       </w:r>
-      <w:bookmarkEnd w:id="0"/>
+      <w:bookmarkEnd w:id="1"/>
     </w:p>
     <w:p>
       <w:pPr>
         <w:pStyle w:val="Heading2"/>
       </w:pPr>
-      <w:bookmarkStart w:id="1" w:name="_Toc49116673"/>
+      <w:bookmarkStart w:id="2" w:name="_Toc49116673"/>
       <w:r>
         <w:t>Downloading and Setting up Cypress</w:t>
       </w:r>
-      <w:bookmarkEnd w:id="1"/>
+      <w:bookmarkEnd w:id="2"/>
     </w:p>
     <w:p/>
     <w:p>
@@ -1314,11 +1422,11 @@
       <w:pPr>
         <w:pStyle w:val="Heading2"/>
       </w:pPr>
-      <w:bookmarkStart w:id="2" w:name="_Toc49116674"/>
+      <w:bookmarkStart w:id="3" w:name="_Toc49116674"/>
       <w:r>
         <w:t>Writing the first test case</w:t>
       </w:r>
-      <w:bookmarkEnd w:id="2"/>
+      <w:bookmarkEnd w:id="3"/>
     </w:p>
     <w:p/>
     <w:p>
@@ -1421,11 +1529,11 @@
       <w:pPr>
         <w:pStyle w:val="Heading2"/>
       </w:pPr>
-      <w:bookmarkStart w:id="3" w:name="_Toc49116675"/>
+      <w:bookmarkStart w:id="4" w:name="_Toc49116675"/>
       <w:r>
         <w:t>Running the first test case</w:t>
       </w:r>
-      <w:bookmarkEnd w:id="3"/>
+      <w:bookmarkEnd w:id="4"/>
     </w:p>
     <w:p>
       <w:r>
@@ -2519,7 +2627,7 @@
       <w:pPr>
         <w:pStyle w:val="Heading1"/>
       </w:pPr>
-      <w:bookmarkStart w:id="4" w:name="_Toc49116676"/>
+      <w:bookmarkStart w:id="5" w:name="_Toc49116676"/>
       <w:r>
         <w:t xml:space="preserve">Setting up </w:t>
       </w:r>
@@ -2531,7 +2639,7 @@
       <w:r>
         <w:t xml:space="preserve"> in AWS</w:t>
       </w:r>
-      <w:bookmarkEnd w:id="4"/>
+      <w:bookmarkEnd w:id="5"/>
     </w:p>
     <w:p>
       <w:pPr>
@@ -3698,7 +3806,7 @@
       <w:pPr>
         <w:pStyle w:val="Heading1"/>
       </w:pPr>
-      <w:bookmarkStart w:id="5" w:name="_Toc49116677"/>
+      <w:bookmarkStart w:id="6" w:name="_Toc49116677"/>
       <w:r>
         <w:lastRenderedPageBreak/>
         <w:t xml:space="preserve">Setting up Amplify using </w:t>
@@ -3707,7 +3815,7 @@
       <w:r>
         <w:t>CodeCommit</w:t>
       </w:r>
-      <w:bookmarkEnd w:id="5"/>
+      <w:bookmarkEnd w:id="6"/>
       <w:proofErr w:type="spellEnd"/>
     </w:p>
     <w:p>
@@ -4294,7 +4402,6 @@
           </mc:Fallback>
         </mc:AlternateContent>
       </w:r>
-      <w:bookmarkStart w:id="6" w:name="_GoBack"/>
       <w:r>
         <w:rPr>
           <w:noProof/>
@@ -4342,7 +4449,6 @@
           </wp:inline>
         </w:drawing>
       </w:r>
-      <w:bookmarkEnd w:id="6"/>
     </w:p>
     <w:p>
       <w:pPr>
@@ -4447,6 +4553,9 @@
         </mc:AlternateContent>
       </w:r>
       <w:r>
+        <w:rPr>
+          <w:noProof/>
+        </w:rPr>
         <w:drawing>
           <wp:inline distT="0" distB="0" distL="0" distR="0" wp14:anchorId="46800950" wp14:editId="4E6A6D49">
             <wp:extent cx="5731510" cy="1765935"/>
@@ -4490,6 +4599,9 @@
         <w:spacing w:before="0" w:beforeAutospacing="0" w:after="0" w:afterAutospacing="0"/>
       </w:pPr>
       <w:r>
+        <w:rPr>
+          <w:noProof/>
+        </w:rPr>
         <w:drawing>
           <wp:anchor distT="0" distB="0" distL="114300" distR="114300" simplePos="0" relativeHeight="251664384" behindDoc="1" locked="0" layoutInCell="1" allowOverlap="1" wp14:anchorId="25227A5A" wp14:editId="1C95DBD1">
             <wp:simplePos x="0" y="0"/>
@@ -7883,7 +7995,7 @@
 </file>
 
 <file path=customXml/itemProps1.xml><?xml version="1.0" encoding="utf-8"?>
-<ds:datastoreItem xmlns:ds="http://schemas.openxmlformats.org/officeDocument/2006/customXml" ds:itemID="{34162A7B-A492-47B6-A58E-CD980FD40901}">
+<ds:datastoreItem xmlns:ds="http://schemas.openxmlformats.org/officeDocument/2006/customXml" ds:itemID="{20660DA9-F9EF-4C94-A6F4-A7DDC4732C66}">
   <ds:schemaRefs>
     <ds:schemaRef ds:uri="http://schemas.openxmlformats.org/officeDocument/2006/bibliography"/>
   </ds:schemaRefs>

</xml_diff>